<commit_message>
Awesome, word documents totally work.
You can use TortoiseSVN to diff between past versions of word documents and it looks *really good*.
</commit_message>
<xml_diff>
--- a/docs/test document.docx
+++ b/docs/test document.docx
@@ -15,6 +15,34 @@
     <w:p>
       <w:r>
         <w:t>This line will be modified later…</w:t>
+      </w:r>
+      <w:r>
+        <w:t xml:space="preserve"> I told you so!</w:t>
+      </w:r>
+    </w:p>
+    <w:p>
+      <w:r>
+        <w:t xml:space="preserve">And here is a new line </w:t>
+      </w:r>
+      <w:r>
+        <w:rPr>
+          <w:i/>
+        </w:rPr>
+        <w:t>with</w:t>
+      </w:r>
+      <w:r>
+        <w:t xml:space="preserve"> </w:t>
+      </w:r>
+      <w:r>
+        <w:rPr>
+          <w:b/>
+          <w:color w:val="00B050"/>
+          <w:sz w:val="36"/>
+        </w:rPr>
+        <w:t>formatting</w:t>
+      </w:r>
+      <w:r>
+        <w:t>.</w:t>
       </w:r>
     </w:p>
     <w:sectPr>

</xml_diff>